<commit_message>
minor data type changes
</commit_message>
<xml_diff>
--- a/Project2/TeamDesign/teamdesign.docx
+++ b/Project2/TeamDesign/teamdesign.docx
@@ -106,7 +106,7 @@
           <wp:inline distT="0" distB="0" distL="0" distR="0">
             <wp:extent cx="5939790" cy="6327775"/>
             <wp:effectExtent l="0" t="0" r="3810" b="0"/>
-            <wp:docPr id="2" name="Picture 2"/>
+            <wp:docPr id="1" name="Picture 1"/>
             <wp:cNvGraphicFramePr>
               <a:graphicFrameLocks xmlns:a="http://schemas.openxmlformats.org/drawingml/2006/main" noChangeAspect="1"/>
             </wp:cNvGraphicFramePr>
@@ -114,7 +114,7 @@
               <a:graphicData uri="http://schemas.openxmlformats.org/drawingml/2006/picture">
                 <pic:pic xmlns:pic="http://schemas.openxmlformats.org/drawingml/2006/picture">
                   <pic:nvPicPr>
-                    <pic:cNvPr id="0" name="Picture 2"/>
+                    <pic:cNvPr id="0" name="Picture 1"/>
                     <pic:cNvPicPr>
                       <a:picLocks noChangeAspect="1" noChangeArrowheads="1"/>
                     </pic:cNvPicPr>

</xml_diff>